<commit_message>
Epic Games Resume (C++)
</commit_message>
<xml_diff>
--- a/Pranav_Khismatrao_Resume (3).docx
+++ b/Pranav_Khismatrao_Resume (3).docx
@@ -2,17 +2,6 @@
 <file path=word/document.xml><?xml version="1.0" encoding="utf-8"?>
 <w:document xmlns:wpc="http://schemas.microsoft.com/office/word/2010/wordprocessingCanvas" xmlns:cx="http://schemas.microsoft.com/office/drawing/2014/chartex" xmlns:cx1="http://schemas.microsoft.com/office/drawing/2015/9/8/chartex" xmlns:cx2="http://schemas.microsoft.com/office/drawing/2015/10/21/chartex" xmlns:cx3="http://schemas.microsoft.com/office/drawing/2016/5/9/chartex" xmlns:cx4="http://schemas.microsoft.com/office/drawing/2016/5/10/chartex" xmlns:cx5="http://schemas.microsoft.com/office/drawing/2016/5/11/chartex" xmlns:cx6="http://schemas.microsoft.com/office/drawing/2016/5/12/chartex" xmlns:cx7="http://schemas.microsoft.com/office/drawing/2016/5/13/chartex" xmlns:cx8="http://schemas.microsoft.com/office/drawing/2016/5/14/chartex" xmlns:mc="http://schemas.openxmlformats.org/markup-compatibility/2006" xmlns:aink="http://schemas.microsoft.com/office/drawing/2016/ink" xmlns:am3d="http://schemas.microsoft.com/office/drawing/2017/model3d" xmlns:o="urn:schemas-microsoft-com:office:office" xmlns:oel="http://schemas.microsoft.com/office/2019/extlst" xmlns:r="http://schemas.openxmlformats.org/officeDocument/2006/relationships" xmlns:m="http://schemas.openxmlformats.org/officeDocument/2006/math" xmlns:v="urn:schemas-microsoft-com:vml" xmlns:wp14="http://schemas.microsoft.com/office/word/2010/wordprocessingDrawing" xmlns:wp="http://schemas.openxmlformats.org/drawingml/2006/wordprocessingDrawing" xmlns:w10="urn:schemas-microsoft-com:office:word" xmlns:w="http://schemas.openxmlformats.org/wordprocessingml/2006/main" xmlns:w14="http://schemas.microsoft.com/office/word/2010/wordml" xmlns:w15="http://schemas.microsoft.com/office/word/2012/wordml" xmlns:w16cex="http://schemas.microsoft.com/office/word/2018/wordml/cex" xmlns:w16cid="http://schemas.microsoft.com/office/word/2016/wordml/cid" xmlns:w16="http://schemas.microsoft.com/office/word/2018/wordml" xmlns:w16sdtdh="http://schemas.microsoft.com/office/word/2020/wordml/sdtdatahash" xmlns:w16se="http://schemas.microsoft.com/office/word/2015/wordml/symex" xmlns:wpg="http://schemas.microsoft.com/office/word/2010/wordprocessingGroup" xmlns:wpi="http://schemas.microsoft.com/office/word/2010/wordprocessingInk" xmlns:wne="http://schemas.microsoft.com/office/word/2006/wordml" xmlns:wps="http://schemas.microsoft.com/office/word/2010/wordprocessingShape" mc:Ignorable="w14 w15 w16se w16cid w16 w16cex w16sdtdh wp14">
   <w:body>
-    <w:p>
-      <w:pPr>
-        <w:jc w:val="center"/>
-        <w:rPr>
-          <w:b/>
-          <w:bCs/>
-          <w:sz w:val="28"/>
-          <w:szCs w:val="28"/>
-        </w:rPr>
-      </w:pPr>
-    </w:p>
     <w:p>
       <w:pPr>
         <w:jc w:val="center"/>
@@ -49,7 +38,10 @@
         </w:r>
       </w:hyperlink>
       <w:r>
-        <w:t xml:space="preserve"> • linkedin.com/in/pranav-khismatrao-61592186/</w:t>
+        <w:t xml:space="preserve"> • </w:t>
+      </w:r>
+      <w:r>
+        <w:t>linkedin.com/in/pranavkhismatrao/</w:t>
       </w:r>
     </w:p>
     <w:p>
@@ -309,10 +301,20 @@
         <w:t>Programming languages:</w:t>
       </w:r>
       <w:r>
+        <w:rPr>
+          <w:b/>
+          <w:bCs/>
+        </w:rPr>
+        <w:t xml:space="preserve"> </w:t>
+      </w:r>
+      <w:r>
         <w:t xml:space="preserve"> Java, Python, </w:t>
       </w:r>
       <w:r>
-        <w:t>C#</w:t>
+        <w:t>C</w:t>
+      </w:r>
+      <w:r>
+        <w:t>++</w:t>
       </w:r>
       <w:r>
         <w:tab/>
@@ -334,13 +336,7 @@
         <w:t xml:space="preserve"> Agile</w:t>
       </w:r>
       <w:r>
-        <w:tab/>
-      </w:r>
-      <w:r>
-        <w:tab/>
-      </w:r>
-      <w:r>
-        <w:tab/>
+        <w:t>, Proficient in Math and Linear Algebra.</w:t>
       </w:r>
     </w:p>
     <w:p>
@@ -352,7 +348,13 @@
         <w:t>Web Technologies:</w:t>
       </w:r>
       <w:r>
-        <w:t xml:space="preserve"> HTML5, CSS, JavaScript, </w:t>
+        <w:t xml:space="preserve"> </w:t>
+      </w:r>
+      <w:r>
+        <w:t xml:space="preserve"> </w:t>
+      </w:r>
+      <w:r>
+        <w:t xml:space="preserve">HTML5, CSS, JavaScript, </w:t>
       </w:r>
       <w:r>
         <w:t>jQuery</w:t>
@@ -392,7 +394,13 @@
         <w:t>Frameworks:</w:t>
       </w:r>
       <w:r>
-        <w:t xml:space="preserve"> NodeJS</w:t>
+        <w:t xml:space="preserve"> </w:t>
+      </w:r>
+      <w:r>
+        <w:t xml:space="preserve"> </w:t>
+      </w:r>
+      <w:r>
+        <w:t>NodeJS</w:t>
       </w:r>
       <w:r>
         <w:t>, .Net MVC</w:t>
@@ -406,6 +414,44 @@
       <w:r>
         <w:tab/>
       </w:r>
+      <w:r>
+        <w:tab/>
+      </w:r>
+      <w:r>
+        <w:rPr>
+          <w:b/>
+          <w:bCs/>
+        </w:rPr>
+        <w:t xml:space="preserve">Soft Skills: </w:t>
+      </w:r>
+      <w:r>
+        <w:t>Good communication skills with focus on learning.</w:t>
+      </w:r>
+    </w:p>
+    <w:p>
+      <w:pPr>
+        <w:rPr>
+          <w:rFonts w:asciiTheme="minorHAnsi" w:hAnsiTheme="minorHAnsi" w:cstheme="minorHAnsi"/>
+        </w:rPr>
+      </w:pPr>
+      <w:r>
+        <w:rPr>
+          <w:b/>
+          <w:bCs/>
+        </w:rPr>
+        <w:t>Software:</w:t>
+      </w:r>
+      <w:r>
+        <w:t xml:space="preserve">   </w:t>
+      </w:r>
+      <w:r>
+        <w:rPr>
+          <w:rFonts w:asciiTheme="minorHAnsi" w:hAnsiTheme="minorHAnsi" w:cstheme="minorHAnsi"/>
+          <w:color w:val="333333"/>
+          <w:shd w:val="clear" w:color="auto" w:fill="FFFFFF"/>
+        </w:rPr>
+        <w:t>Microsoft Visual Studio, MS Office, IntelliJ IDEA</w:t>
+      </w:r>
     </w:p>
     <w:p>
       <w:pPr>
@@ -426,6 +472,9 @@
         <w:t xml:space="preserve"> </w:t>
       </w:r>
       <w:r>
+        <w:t xml:space="preserve"> </w:t>
+      </w:r>
+      <w:r>
         <w:t>Factory Designs, Singleton,</w:t>
       </w:r>
       <w:r>
@@ -453,6 +502,13 @@
           <w:bCs/>
         </w:rPr>
         <w:t xml:space="preserve">Certifications: </w:t>
+      </w:r>
+      <w:r>
+        <w:rPr>
+          <w:b/>
+          <w:bCs/>
+        </w:rPr>
+        <w:t xml:space="preserve"> </w:t>
       </w:r>
       <w:r>
         <w:t>Oracle Certified Java Associate (Issued Aug 2021)</w:t>

</xml_diff>

<commit_message>
red hat resume and cover letter
</commit_message>
<xml_diff>
--- a/Pranav_Khismatrao_Resume (3).docx
+++ b/Pranav_Khismatrao_Resume (3).docx
@@ -41,7 +41,15 @@
         <w:t xml:space="preserve"> • </w:t>
       </w:r>
       <w:r>
-        <w:t>linkedin.com/in/pranavkhismatrao/</w:t>
+        <w:t>linkedin.com/in/</w:t>
+      </w:r>
+      <w:proofErr w:type="spellStart"/>
+      <w:r>
+        <w:t>pranavkhismatrao</w:t>
+      </w:r>
+      <w:proofErr w:type="spellEnd"/>
+      <w:r>
+        <w:t>/</w:t>
       </w:r>
     </w:p>
     <w:p>
@@ -335,9 +343,6 @@
       <w:r>
         <w:t xml:space="preserve"> Agile</w:t>
       </w:r>
-      <w:r>
-        <w:t>, Proficient in Math and Linear Algebra.</w:t>
-      </w:r>
     </w:p>
     <w:p>
       <w:r>
@@ -406,10 +411,7 @@
         <w:t>, .Net MVC</w:t>
       </w:r>
       <w:r>
-        <w:tab/>
-      </w:r>
-      <w:r>
-        <w:tab/>
+        <w:t>, Angular, React, Vue</w:t>
       </w:r>
       <w:r>
         <w:tab/>
@@ -597,8 +599,13 @@
         </w:numPr>
       </w:pPr>
       <w:r>
-        <w:t>Accomplished 6 months of training held by TCS with course content including C# language, and MVC framework</w:t>
-      </w:r>
+        <w:t xml:space="preserve">Accomplished 6 months of training held by TCS with course content including C# language, and MVC </w:t>
+      </w:r>
+      <w:proofErr w:type="gramStart"/>
+      <w:r>
+        <w:t>framework</w:t>
+      </w:r>
+      <w:proofErr w:type="gramEnd"/>
     </w:p>
     <w:p>
       <w:pPr>
@@ -621,8 +628,13 @@
         </w:numPr>
       </w:pPr>
       <w:r>
-        <w:t>Programmed 3 comprehensive solutions with a competent team of 3 leveraging RPA technology along with testing 20 deploy Cases utilizing agile methodology</w:t>
-      </w:r>
+        <w:t xml:space="preserve">Programmed 3 comprehensive solutions with a competent team of 3 leveraging RPA technology along with testing 20 deploy Cases utilizing agile </w:t>
+      </w:r>
+      <w:proofErr w:type="gramStart"/>
+      <w:r>
+        <w:t>methodology</w:t>
+      </w:r>
+      <w:proofErr w:type="gramEnd"/>
     </w:p>
     <w:p>
       <w:pPr>
@@ -672,8 +684,13 @@
         <w:t xml:space="preserve"> and functionalities</w:t>
       </w:r>
       <w:r>
-        <w:t xml:space="preserve"> using visual Studio</w:t>
-      </w:r>
+        <w:t xml:space="preserve"> using visual </w:t>
+      </w:r>
+      <w:proofErr w:type="gramStart"/>
+      <w:r>
+        <w:t>Studio</w:t>
+      </w:r>
+      <w:proofErr w:type="gramEnd"/>
     </w:p>
     <w:p>
       <w:pPr>
@@ -684,8 +701,13 @@
         </w:numPr>
       </w:pPr>
       <w:r>
-        <w:t>Created a web portal with a team of three to create, edit, read, and track FAQ tickets to cut down on lag time and double efficiency</w:t>
-      </w:r>
+        <w:t xml:space="preserve">Created a web portal with a team of three to create, edit, read, and track FAQ tickets to cut down on lag time and double </w:t>
+      </w:r>
+      <w:proofErr w:type="gramStart"/>
+      <w:r>
+        <w:t>efficiency</w:t>
+      </w:r>
+      <w:proofErr w:type="gramEnd"/>
     </w:p>
     <w:p>
       <w:pPr>
@@ -714,8 +736,13 @@
         <w:t xml:space="preserve"> </w:t>
       </w:r>
       <w:r>
-        <w:t>with a team of five</w:t>
-      </w:r>
+        <w:t xml:space="preserve">with a team of </w:t>
+      </w:r>
+      <w:proofErr w:type="gramStart"/>
+      <w:r>
+        <w:t>five</w:t>
+      </w:r>
+      <w:proofErr w:type="gramEnd"/>
     </w:p>
     <w:p>
       <w:pPr>
@@ -726,8 +753,13 @@
         </w:numPr>
       </w:pPr>
       <w:r>
-        <w:t>Utilizing critical thinking abilities to identify the source of problems encountered both during the development phase and during UAT</w:t>
-      </w:r>
+        <w:t xml:space="preserve">Utilizing critical thinking abilities to identify the source of problems encountered both during the development phase and during </w:t>
+      </w:r>
+      <w:proofErr w:type="gramStart"/>
+      <w:r>
+        <w:t>UAT</w:t>
+      </w:r>
+      <w:proofErr w:type="gramEnd"/>
     </w:p>
     <w:p>
       <w:r>
@@ -885,9 +917,11 @@
       <w:r>
         <w:t xml:space="preserve"> NoSQL real-time </w:t>
       </w:r>
+      <w:proofErr w:type="gramStart"/>
       <w:r>
         <w:t>database</w:t>
       </w:r>
+      <w:proofErr w:type="gramEnd"/>
     </w:p>
     <w:p>
       <w:pPr>
@@ -904,8 +938,13 @@
         <w:t>utilized</w:t>
       </w:r>
       <w:r>
-        <w:t xml:space="preserve"> to call APIs on the backend while HTML, CSS, and Bootstrap were used to build the frontend</w:t>
-      </w:r>
+        <w:t xml:space="preserve"> to call APIs on the backend while HTML, CSS, and Bootstrap were used to build the </w:t>
+      </w:r>
+      <w:proofErr w:type="gramStart"/>
+      <w:r>
+        <w:t>frontend</w:t>
+      </w:r>
+      <w:proofErr w:type="gramEnd"/>
     </w:p>
     <w:p>
       <w:pPr>
@@ -918,9 +957,11 @@
       <w:r>
         <w:t xml:space="preserve">Employing the same backend but a JavaFX user interface, a Relationship Manager-facing application that would serve as software in a bank branch was </w:t>
       </w:r>
+      <w:proofErr w:type="gramStart"/>
       <w:r>
         <w:t>built</w:t>
       </w:r>
+      <w:proofErr w:type="gramEnd"/>
     </w:p>
     <w:p>
       <w:pPr>
@@ -934,8 +975,13 @@
         <w:t xml:space="preserve">Skills Gained: Java Micronaut Framework, </w:t>
       </w:r>
       <w:r>
-        <w:t>Aerospike, API call handling</w:t>
-      </w:r>
+        <w:t xml:space="preserve">Aerospike, API call </w:t>
+      </w:r>
+      <w:proofErr w:type="gramStart"/>
+      <w:r>
+        <w:t>handling</w:t>
+      </w:r>
+      <w:proofErr w:type="gramEnd"/>
     </w:p>
     <w:p>
       <w:r>

</xml_diff>

<commit_message>
Updated Resume according to SIyi Cheng advise
</commit_message>
<xml_diff>
--- a/Pranav_Khismatrao_Resume (3).docx
+++ b/Pranav_Khismatrao_Resume (3).docx
@@ -41,15 +41,7 @@
         <w:t xml:space="preserve"> • </w:t>
       </w:r>
       <w:r>
-        <w:t>linkedin.com/in/</w:t>
-      </w:r>
-      <w:proofErr w:type="spellStart"/>
-      <w:r>
-        <w:t>pranavkhismatrao</w:t>
-      </w:r>
-      <w:proofErr w:type="spellEnd"/>
-      <w:r>
-        <w:t>/</w:t>
+        <w:t>linkedin.com/in/pranavkhismatrao/</w:t>
       </w:r>
     </w:p>
     <w:p>
@@ -118,12 +110,24 @@
         <w:tab/>
       </w:r>
       <w:r>
+        <w:rPr>
+          <w:b/>
+          <w:bCs/>
+        </w:rPr>
         <w:t xml:space="preserve">Expected </w:t>
       </w:r>
       <w:r>
+        <w:rPr>
+          <w:b/>
+          <w:bCs/>
+        </w:rPr>
         <w:t>May</w:t>
       </w:r>
       <w:r>
+        <w:rPr>
+          <w:b/>
+          <w:bCs/>
+        </w:rPr>
         <w:t xml:space="preserve"> 2024</w:t>
       </w:r>
     </w:p>
@@ -157,6 +161,12 @@
       </w:r>
       <w:r>
         <w:tab/>
+      </w:r>
+      <w:r>
+        <w:rPr>
+          <w:b/>
+          <w:bCs/>
+        </w:rPr>
         <w:t>GPA: 4.0</w:t>
       </w:r>
     </w:p>
@@ -239,6 +249,10 @@
         <w:tab/>
       </w:r>
       <w:r>
+        <w:rPr>
+          <w:b/>
+          <w:bCs/>
+        </w:rPr>
         <w:t>Oct 2020</w:t>
       </w:r>
     </w:p>
@@ -325,23 +339,7 @@
         <w:t>++</w:t>
       </w:r>
       <w:r>
-        <w:tab/>
-      </w:r>
-      <w:r>
-        <w:tab/>
-      </w:r>
-      <w:r>
-        <w:tab/>
-      </w:r>
-      <w:r>
-        <w:rPr>
-          <w:b/>
-          <w:bCs/>
-        </w:rPr>
-        <w:t>Methodologies:</w:t>
-      </w:r>
-      <w:r>
-        <w:t xml:space="preserve"> Agile</w:t>
+        <w:t>, Object oriented Programming</w:t>
       </w:r>
     </w:p>
     <w:p>
@@ -371,19 +369,6 @@
         <w:tab/>
       </w:r>
       <w:r>
-        <w:rPr>
-          <w:b/>
-          <w:bCs/>
-        </w:rPr>
-        <w:t>Databases:</w:t>
-      </w:r>
-      <w:r>
-        <w:t xml:space="preserve"> MySQL, Mongo DB, Firebase</w:t>
-      </w:r>
-      <w:r>
-        <w:tab/>
-      </w:r>
-      <w:r>
         <w:tab/>
       </w:r>
       <w:r>
@@ -418,16 +403,6 @@
       </w:r>
       <w:r>
         <w:tab/>
-      </w:r>
-      <w:r>
-        <w:rPr>
-          <w:b/>
-          <w:bCs/>
-        </w:rPr>
-        <w:t xml:space="preserve">Soft Skills: </w:t>
-      </w:r>
-      <w:r>
-        <w:t>Good communication skills with focus on learning.</w:t>
       </w:r>
     </w:p>
     <w:p>
@@ -454,66 +429,26 @@
         </w:rPr>
         <w:t>Microsoft Visual Studio, MS Office, IntelliJ IDEA</w:t>
       </w:r>
-    </w:p>
-    <w:p>
-      <w:pPr>
-        <w:ind w:left="5760" w:hanging="5760"/>
-        <w:rPr>
-          <w:b/>
-          <w:bCs/>
-        </w:rPr>
-      </w:pPr>
-      <w:r>
-        <w:rPr>
-          <w:b/>
-          <w:bCs/>
-        </w:rPr>
-        <w:t>Design Patterns:</w:t>
-      </w:r>
-      <w:r>
-        <w:t xml:space="preserve"> </w:t>
-      </w:r>
-      <w:r>
-        <w:t xml:space="preserve"> </w:t>
-      </w:r>
-      <w:r>
-        <w:t>Factory Designs, Singleton,</w:t>
-      </w:r>
-      <w:r>
-        <w:rPr>
-          <w:b/>
-          <w:bCs/>
-        </w:rPr>
-        <w:t xml:space="preserve"> </w:t>
-      </w:r>
-      <w:r>
-        <w:rPr>
-          <w:b/>
-          <w:bCs/>
-        </w:rPr>
-        <w:tab/>
-      </w:r>
-    </w:p>
-    <w:p>
-      <w:pPr>
-        <w:ind w:left="5760" w:hanging="5760"/>
-      </w:pPr>
-      <w:r>
-        <w:rPr>
-          <w:b/>
-          <w:bCs/>
-        </w:rPr>
-        <w:t xml:space="preserve">Certifications: </w:t>
-      </w:r>
-      <w:r>
-        <w:rPr>
-          <w:b/>
-          <w:bCs/>
-        </w:rPr>
-        <w:t xml:space="preserve"> </w:t>
-      </w:r>
-      <w:r>
-        <w:t>Oracle Certified Java Associate (Issued Aug 2021)</w:t>
+      <w:r>
+        <w:rPr>
+          <w:rFonts w:asciiTheme="minorHAnsi" w:hAnsiTheme="minorHAnsi" w:cstheme="minorHAnsi"/>
+          <w:color w:val="333333"/>
+          <w:shd w:val="clear" w:color="auto" w:fill="FFFFFF"/>
+        </w:rPr>
+        <w:br/>
+      </w:r>
+      <w:r>
+        <w:rPr>
+          <w:b/>
+          <w:bCs/>
+        </w:rPr>
+        <w:t>Databases:</w:t>
+      </w:r>
+      <w:r>
+        <w:t xml:space="preserve"> MySQL, Mongo DB, Firebase</w:t>
+      </w:r>
+      <w:r>
+        <w:tab/>
       </w:r>
     </w:p>
     <w:p>
@@ -582,6 +517,10 @@
         <w:tab/>
       </w:r>
       <w:r>
+        <w:rPr>
+          <w:b/>
+          <w:bCs/>
+        </w:rPr>
         <w:t>Jan 2021 - Jul 2022</w:t>
       </w:r>
     </w:p>
@@ -599,13 +538,8 @@
         </w:numPr>
       </w:pPr>
       <w:r>
-        <w:t xml:space="preserve">Accomplished 6 months of training held by TCS with course content including C# language, and MVC </w:t>
-      </w:r>
-      <w:proofErr w:type="gramStart"/>
-      <w:r>
-        <w:t>framework</w:t>
-      </w:r>
-      <w:proofErr w:type="gramEnd"/>
+        <w:t>Accomplished 6 months of training held by TCS with course content including C# language, and MVC framework</w:t>
+      </w:r>
     </w:p>
     <w:p>
       <w:pPr>
@@ -628,13 +562,8 @@
         </w:numPr>
       </w:pPr>
       <w:r>
-        <w:t xml:space="preserve">Programmed 3 comprehensive solutions with a competent team of 3 leveraging RPA technology along with testing 20 deploy Cases utilizing agile </w:t>
-      </w:r>
-      <w:proofErr w:type="gramStart"/>
-      <w:r>
-        <w:t>methodology</w:t>
-      </w:r>
-      <w:proofErr w:type="gramEnd"/>
+        <w:t>Programmed 3 comprehensive solutions with a competent team of 3 leveraging RPA technology along with testing 20 deploy Cases utilizing agile methodology</w:t>
+      </w:r>
     </w:p>
     <w:p>
       <w:pPr>
@@ -684,82 +613,8 @@
         <w:t xml:space="preserve"> and functionalities</w:t>
       </w:r>
       <w:r>
-        <w:t xml:space="preserve"> using visual </w:t>
-      </w:r>
-      <w:proofErr w:type="gramStart"/>
-      <w:r>
-        <w:t>Studio</w:t>
-      </w:r>
-      <w:proofErr w:type="gramEnd"/>
-    </w:p>
-    <w:p>
-      <w:pPr>
-        <w:pStyle w:val="ListParagraph"/>
-        <w:numPr>
-          <w:ilvl w:val="0"/>
-          <w:numId w:val="2"/>
-        </w:numPr>
-      </w:pPr>
-      <w:r>
-        <w:t xml:space="preserve">Created a web portal with a team of three to create, edit, read, and track FAQ tickets to cut down on lag time and double </w:t>
-      </w:r>
-      <w:proofErr w:type="gramStart"/>
-      <w:r>
-        <w:t>efficiency</w:t>
-      </w:r>
-      <w:proofErr w:type="gramEnd"/>
-    </w:p>
-    <w:p>
-      <w:pPr>
-        <w:pStyle w:val="ListParagraph"/>
-        <w:numPr>
-          <w:ilvl w:val="0"/>
-          <w:numId w:val="2"/>
-        </w:numPr>
-      </w:pPr>
-      <w:r>
-        <w:t xml:space="preserve">Led the creation of a website that allows users to access and watch </w:t>
-      </w:r>
-      <w:r>
-        <w:t>Stored</w:t>
-      </w:r>
-      <w:r>
-        <w:t xml:space="preserve"> </w:t>
-      </w:r>
-      <w:r>
-        <w:t>team</w:t>
-      </w:r>
-      <w:r>
-        <w:t xml:space="preserve"> meeting</w:t>
-      </w:r>
-      <w:r>
-        <w:t xml:space="preserve"> </w:t>
-      </w:r>
-      <w:r>
-        <w:t xml:space="preserve">with a team of </w:t>
-      </w:r>
-      <w:proofErr w:type="gramStart"/>
-      <w:r>
-        <w:t>five</w:t>
-      </w:r>
-      <w:proofErr w:type="gramEnd"/>
-    </w:p>
-    <w:p>
-      <w:pPr>
-        <w:pStyle w:val="ListParagraph"/>
-        <w:numPr>
-          <w:ilvl w:val="0"/>
-          <w:numId w:val="2"/>
-        </w:numPr>
-      </w:pPr>
-      <w:r>
-        <w:t xml:space="preserve">Utilizing critical thinking abilities to identify the source of problems encountered both during the development phase and during </w:t>
-      </w:r>
-      <w:proofErr w:type="gramStart"/>
-      <w:r>
-        <w:t>UAT</w:t>
-      </w:r>
-      <w:proofErr w:type="gramEnd"/>
+        <w:t xml:space="preserve"> using visual Studio</w:t>
+      </w:r>
     </w:p>
     <w:p>
       <w:r>
@@ -917,11 +772,9 @@
       <w:r>
         <w:t xml:space="preserve"> NoSQL real-time </w:t>
       </w:r>
-      <w:proofErr w:type="gramStart"/>
       <w:r>
         <w:t>database</w:t>
       </w:r>
-      <w:proofErr w:type="gramEnd"/>
     </w:p>
     <w:p>
       <w:pPr>
@@ -938,13 +791,8 @@
         <w:t>utilized</w:t>
       </w:r>
       <w:r>
-        <w:t xml:space="preserve"> to call APIs on the backend while HTML, CSS, and Bootstrap were used to build the </w:t>
-      </w:r>
-      <w:proofErr w:type="gramStart"/>
-      <w:r>
-        <w:t>frontend</w:t>
-      </w:r>
-      <w:proofErr w:type="gramEnd"/>
+        <w:t xml:space="preserve"> to call APIs on the backend while HTML, CSS, and Bootstrap were used to build the frontend</w:t>
+      </w:r>
     </w:p>
     <w:p>
       <w:pPr>
@@ -957,36 +805,173 @@
       <w:r>
         <w:t xml:space="preserve">Employing the same backend but a JavaFX user interface, a Relationship Manager-facing application that would serve as software in a bank branch was </w:t>
       </w:r>
-      <w:proofErr w:type="gramStart"/>
       <w:r>
         <w:t>built</w:t>
       </w:r>
-      <w:proofErr w:type="gramEnd"/>
+    </w:p>
+    <w:p>
+      <w:pPr>
+        <w:rPr>
+          <w:b/>
+          <w:bCs/>
+        </w:rPr>
+      </w:pPr>
+      <w:r>
+        <w:rPr>
+          <w:b/>
+          <w:bCs/>
+        </w:rPr>
+        <w:t>Phishing-Inspector</w:t>
+      </w:r>
+      <w:r>
+        <w:rPr>
+          <w:b/>
+          <w:bCs/>
+        </w:rPr>
+        <w:tab/>
+      </w:r>
+      <w:r>
+        <w:rPr>
+          <w:b/>
+          <w:bCs/>
+        </w:rPr>
+        <w:tab/>
+      </w:r>
+      <w:r>
+        <w:rPr>
+          <w:b/>
+          <w:bCs/>
+        </w:rPr>
+        <w:tab/>
+      </w:r>
+      <w:r>
+        <w:rPr>
+          <w:b/>
+          <w:bCs/>
+        </w:rPr>
+        <w:tab/>
+      </w:r>
+      <w:r>
+        <w:rPr>
+          <w:b/>
+          <w:bCs/>
+        </w:rPr>
+        <w:tab/>
+      </w:r>
+      <w:r>
+        <w:rPr>
+          <w:b/>
+          <w:bCs/>
+        </w:rPr>
+        <w:tab/>
+      </w:r>
+      <w:r>
+        <w:rPr>
+          <w:b/>
+          <w:bCs/>
+        </w:rPr>
+        <w:tab/>
+      </w:r>
+      <w:r>
+        <w:rPr>
+          <w:b/>
+          <w:bCs/>
+        </w:rPr>
+        <w:tab/>
+      </w:r>
+      <w:r>
+        <w:rPr>
+          <w:b/>
+          <w:bCs/>
+        </w:rPr>
+        <w:tab/>
+      </w:r>
+      <w:r>
+        <w:rPr>
+          <w:b/>
+          <w:bCs/>
+        </w:rPr>
+        <w:tab/>
+      </w:r>
+      <w:r>
+        <w:rPr>
+          <w:b/>
+          <w:bCs/>
+        </w:rPr>
+        <w:tab/>
+        <w:t>Jan 2020</w:t>
+      </w:r>
     </w:p>
     <w:p>
       <w:pPr>
         <w:pStyle w:val="ListParagraph"/>
         <w:numPr>
           <w:ilvl w:val="0"/>
-          <w:numId w:val="4"/>
+          <w:numId w:val="5"/>
         </w:numPr>
       </w:pPr>
       <w:r>
-        <w:t xml:space="preserve">Skills Gained: Java Micronaut Framework, </w:t>
-      </w:r>
-      <w:r>
-        <w:t xml:space="preserve">Aerospike, API call </w:t>
-      </w:r>
-      <w:proofErr w:type="gramStart"/>
-      <w:r>
-        <w:t>handling</w:t>
-      </w:r>
-      <w:proofErr w:type="gramEnd"/>
+        <w:t>The system extracts features from the website's HTML and URL, such as the presence of certain keywords and the length of the URL, and uses them to train a model</w:t>
+      </w:r>
+    </w:p>
+    <w:p>
+      <w:pPr>
+        <w:pStyle w:val="ListParagraph"/>
+        <w:numPr>
+          <w:ilvl w:val="0"/>
+          <w:numId w:val="5"/>
+        </w:numPr>
+      </w:pPr>
+      <w:r>
+        <w:t>E</w:t>
+      </w:r>
+      <w:r>
+        <w:t xml:space="preserve">valuated the performance of Phishing-Inspector using a dataset of 9,318 websites, of which 4,641 were legitimate and 4,677 were phishing. </w:t>
+      </w:r>
+    </w:p>
+    <w:p>
+      <w:pPr>
+        <w:pStyle w:val="ListParagraph"/>
+        <w:numPr>
+          <w:ilvl w:val="0"/>
+          <w:numId w:val="5"/>
+        </w:numPr>
+      </w:pPr>
+      <w:r>
+        <w:t>The system achieve</w:t>
+      </w:r>
+      <w:r>
+        <w:t>s</w:t>
+      </w:r>
+      <w:r>
+        <w:t xml:space="preserve"> an accuracy of 97.85%, a precision of 97.91%, a recall of 97.78%, and an F1 score of 97.84%</w:t>
+      </w:r>
+    </w:p>
+    <w:p>
+      <w:pPr>
+        <w:pStyle w:val="ListParagraph"/>
+        <w:numPr>
+          <w:ilvl w:val="0"/>
+          <w:numId w:val="5"/>
+        </w:numPr>
+      </w:pPr>
+      <w:r>
+        <w:t>C</w:t>
+      </w:r>
+      <w:r>
+        <w:t xml:space="preserve">onducted a feature analysis to identify the most important features for phishing detection. </w:t>
+      </w:r>
+      <w:r>
+        <w:t>T</w:t>
+      </w:r>
+      <w:r>
+        <w:t>he length of the URL and the presence of certain keywords, such as "login" and "password," were the most important features</w:t>
+      </w:r>
     </w:p>
     <w:p>
       <w:r>
         <w:pict w14:anchorId="12C9E848">
-          <v:rect id="_x0000_i1029" style="width:0;height:1.5pt" o:hralign="center" o:hrstd="t" o:hr="t" fillcolor="#a0a0a0" stroked="f"/>
+          <v:rect id="_x0000_i1032" style="width:0;height:1.5pt" o:hralign="center" o:hrstd="t" o:hr="t" fillcolor="#a0a0a0" stroked="f"/>
         </w:pict>
       </w:r>
     </w:p>
@@ -1275,6 +1260,119 @@
     </w:lvl>
   </w:abstractNum>
   <w:abstractNum w:abstractNumId="2" w15:restartNumberingAfterBreak="0">
+    <w:nsid w:val="407632BC"/>
+    <w:multiLevelType w:val="hybridMultilevel"/>
+    <w:tmpl w:val="10AC11E6"/>
+    <w:lvl w:ilvl="0" w:tplc="40090001">
+      <w:start w:val="1"/>
+      <w:numFmt w:val="bullet"/>
+      <w:lvlText w:val=""/>
+      <w:lvlJc w:val="left"/>
+      <w:pPr>
+        <w:ind w:left="720" w:hanging="360"/>
+      </w:pPr>
+      <w:rPr>
+        <w:rFonts w:ascii="Symbol" w:hAnsi="Symbol" w:hint="default"/>
+      </w:rPr>
+    </w:lvl>
+    <w:lvl w:ilvl="1" w:tplc="40090003" w:tentative="1">
+      <w:start w:val="1"/>
+      <w:numFmt w:val="bullet"/>
+      <w:lvlText w:val="o"/>
+      <w:lvlJc w:val="left"/>
+      <w:pPr>
+        <w:ind w:left="1440" w:hanging="360"/>
+      </w:pPr>
+      <w:rPr>
+        <w:rFonts w:ascii="Courier New" w:hAnsi="Courier New" w:cs="Courier New" w:hint="default"/>
+      </w:rPr>
+    </w:lvl>
+    <w:lvl w:ilvl="2" w:tplc="40090005" w:tentative="1">
+      <w:start w:val="1"/>
+      <w:numFmt w:val="bullet"/>
+      <w:lvlText w:val=""/>
+      <w:lvlJc w:val="left"/>
+      <w:pPr>
+        <w:ind w:left="2160" w:hanging="360"/>
+      </w:pPr>
+      <w:rPr>
+        <w:rFonts w:ascii="Wingdings" w:hAnsi="Wingdings" w:hint="default"/>
+      </w:rPr>
+    </w:lvl>
+    <w:lvl w:ilvl="3" w:tplc="40090001" w:tentative="1">
+      <w:start w:val="1"/>
+      <w:numFmt w:val="bullet"/>
+      <w:lvlText w:val=""/>
+      <w:lvlJc w:val="left"/>
+      <w:pPr>
+        <w:ind w:left="2880" w:hanging="360"/>
+      </w:pPr>
+      <w:rPr>
+        <w:rFonts w:ascii="Symbol" w:hAnsi="Symbol" w:hint="default"/>
+      </w:rPr>
+    </w:lvl>
+    <w:lvl w:ilvl="4" w:tplc="40090003" w:tentative="1">
+      <w:start w:val="1"/>
+      <w:numFmt w:val="bullet"/>
+      <w:lvlText w:val="o"/>
+      <w:lvlJc w:val="left"/>
+      <w:pPr>
+        <w:ind w:left="3600" w:hanging="360"/>
+      </w:pPr>
+      <w:rPr>
+        <w:rFonts w:ascii="Courier New" w:hAnsi="Courier New" w:cs="Courier New" w:hint="default"/>
+      </w:rPr>
+    </w:lvl>
+    <w:lvl w:ilvl="5" w:tplc="40090005" w:tentative="1">
+      <w:start w:val="1"/>
+      <w:numFmt w:val="bullet"/>
+      <w:lvlText w:val=""/>
+      <w:lvlJc w:val="left"/>
+      <w:pPr>
+        <w:ind w:left="4320" w:hanging="360"/>
+      </w:pPr>
+      <w:rPr>
+        <w:rFonts w:ascii="Wingdings" w:hAnsi="Wingdings" w:hint="default"/>
+      </w:rPr>
+    </w:lvl>
+    <w:lvl w:ilvl="6" w:tplc="40090001" w:tentative="1">
+      <w:start w:val="1"/>
+      <w:numFmt w:val="bullet"/>
+      <w:lvlText w:val=""/>
+      <w:lvlJc w:val="left"/>
+      <w:pPr>
+        <w:ind w:left="5040" w:hanging="360"/>
+      </w:pPr>
+      <w:rPr>
+        <w:rFonts w:ascii="Symbol" w:hAnsi="Symbol" w:hint="default"/>
+      </w:rPr>
+    </w:lvl>
+    <w:lvl w:ilvl="7" w:tplc="40090003" w:tentative="1">
+      <w:start w:val="1"/>
+      <w:numFmt w:val="bullet"/>
+      <w:lvlText w:val="o"/>
+      <w:lvlJc w:val="left"/>
+      <w:pPr>
+        <w:ind w:left="5760" w:hanging="360"/>
+      </w:pPr>
+      <w:rPr>
+        <w:rFonts w:ascii="Courier New" w:hAnsi="Courier New" w:cs="Courier New" w:hint="default"/>
+      </w:rPr>
+    </w:lvl>
+    <w:lvl w:ilvl="8" w:tplc="40090005" w:tentative="1">
+      <w:start w:val="1"/>
+      <w:numFmt w:val="bullet"/>
+      <w:lvlText w:val=""/>
+      <w:lvlJc w:val="left"/>
+      <w:pPr>
+        <w:ind w:left="6480" w:hanging="360"/>
+      </w:pPr>
+      <w:rPr>
+        <w:rFonts w:ascii="Wingdings" w:hAnsi="Wingdings" w:hint="default"/>
+      </w:rPr>
+    </w:lvl>
+  </w:abstractNum>
+  <w:abstractNum w:abstractNumId="3" w15:restartNumberingAfterBreak="0">
     <w:nsid w:val="63C6721F"/>
     <w:multiLevelType w:val="hybridMultilevel"/>
     <w:tmpl w:val="A33E1832"/>
@@ -1387,7 +1485,7 @@
       </w:rPr>
     </w:lvl>
   </w:abstractNum>
-  <w:abstractNum w:abstractNumId="3" w15:restartNumberingAfterBreak="0">
+  <w:abstractNum w:abstractNumId="4" w15:restartNumberingAfterBreak="0">
     <w:nsid w:val="75F91776"/>
     <w:multiLevelType w:val="hybridMultilevel"/>
     <w:tmpl w:val="2B966C82"/>
@@ -1507,9 +1605,12 @@
     <w:abstractNumId w:val="1"/>
   </w:num>
   <w:num w:numId="3" w16cid:durableId="601837095">
+    <w:abstractNumId w:val="4"/>
+  </w:num>
+  <w:num w:numId="4" w16cid:durableId="1235972352">
     <w:abstractNumId w:val="3"/>
   </w:num>
-  <w:num w:numId="4" w16cid:durableId="1235972352">
+  <w:num w:numId="5" w16cid:durableId="1101023147">
     <w:abstractNumId w:val="2"/>
   </w:num>
 </w:numbering>
@@ -1955,7 +2056,6 @@
   <w:style w:type="character" w:default="1" w:styleId="DefaultParagraphFont">
     <w:name w:val="Default Paragraph Font"/>
     <w:uiPriority w:val="1"/>
-    <w:semiHidden/>
     <w:unhideWhenUsed/>
   </w:style>
   <w:style w:type="table" w:default="1" w:styleId="TableNormal">

</xml_diff>

<commit_message>
TA Resume for OOD
</commit_message>
<xml_diff>
--- a/Pranav_Khismatrao_Resume (3).docx
+++ b/Pranav_Khismatrao_Resume (3).docx
@@ -183,7 +183,10 @@
         <w:ind w:left="720"/>
       </w:pPr>
       <w:r>
-        <w:t>Relevant Courses: Object Oriented Design (Java), Web-Design</w:t>
+        <w:t xml:space="preserve">Relevant Courses: Object Oriented Design </w:t>
+      </w:r>
+      <w:r>
+        <w:t>(Grade: A)</w:t>
       </w:r>
       <w:r>
         <w:tab/>

</xml_diff>